<commit_message>
Standardize document fonts to all be Arial.
</commit_message>
<xml_diff>
--- a/public/assets/Frontend Developer Resume - Preston Nalls.docx
+++ b/public/assets/Frontend Developer Resume - Preston Nalls.docx
@@ -54,7 +54,7 @@
       <w:tr>
         <w:trPr>
           <w:cantSplit w:val="0"/>
-          <w:trHeight w:val="1600" w:hRule="atLeast"/>
+          <w:trHeight w:val="1040.1489257812502" w:hRule="atLeast"/>
           <w:tblHeader w:val="0"/>
         </w:trPr>
         <w:tc>
@@ -242,7 +242,6 @@
               <w:spacing w:before="0" w:line="276" w:lineRule="auto"/>
               <w:rPr>
                 <w:rFonts w:ascii="Arial" w:cs="Arial" w:eastAsia="Arial" w:hAnsi="Arial"/>
-                <w:b w:val="1"/>
                 <w:color w:val="000000"/>
               </w:rPr>
             </w:pPr>
@@ -258,28 +257,6 @@
                 <w:t xml:space="preserve">www.github.com/pjnalls</w:t>
               </w:r>
             </w:hyperlink>
-            <w:r>
-              <w:rPr>
-                <w:rtl w:val="0"/>
-              </w:rPr>
-            </w:r>
-          </w:p>
-          <w:p>
-            <w:pPr>
-              <w:pBdr>
-                <w:top w:space="0" w:sz="0" w:val="nil"/>
-                <w:left w:space="0" w:sz="0" w:val="nil"/>
-                <w:bottom w:space="0" w:sz="0" w:val="nil"/>
-                <w:right w:space="0" w:sz="0" w:val="nil"/>
-                <w:between w:space="0" w:sz="0" w:val="nil"/>
-              </w:pBdr>
-              <w:shd w:fill="auto" w:val="clear"/>
-              <w:spacing w:before="0" w:line="276" w:lineRule="auto"/>
-              <w:rPr>
-                <w:rFonts w:ascii="Arial" w:cs="Arial" w:eastAsia="Arial" w:hAnsi="Arial"/>
-                <w:color w:val="000000"/>
-              </w:rPr>
-            </w:pPr>
             <w:r>
               <w:rPr>
                 <w:rtl w:val="0"/>
@@ -470,7 +447,6 @@
               <w:ind w:left="720" w:hanging="360"/>
               <w:rPr>
                 <w:rFonts w:ascii="Arial" w:cs="Arial" w:eastAsia="Arial" w:hAnsi="Arial"/>
-                <w:u w:val="none"/>
               </w:rPr>
             </w:pPr>
             <w:r>
@@ -496,7 +472,6 @@
               <w:ind w:left="720" w:hanging="360"/>
               <w:rPr>
                 <w:rFonts w:ascii="Arial" w:cs="Arial" w:eastAsia="Arial" w:hAnsi="Arial"/>
-                <w:u w:val="none"/>
               </w:rPr>
             </w:pPr>
             <w:r>
@@ -522,7 +497,6 @@
               <w:ind w:left="720" w:hanging="360"/>
               <w:rPr>
                 <w:rFonts w:ascii="Arial" w:cs="Arial" w:eastAsia="Arial" w:hAnsi="Arial"/>
-                <w:u w:val="none"/>
               </w:rPr>
             </w:pPr>
             <w:r>
@@ -671,7 +645,9 @@
           <w:p>
             <w:pPr>
               <w:ind w:left="0" w:firstLine="0"/>
-              <w:rPr/>
+              <w:rPr>
+                <w:rFonts w:ascii="Arial" w:cs="Arial" w:eastAsia="Arial" w:hAnsi="Arial"/>
+              </w:rPr>
             </w:pPr>
             <w:r>
               <w:rPr>
@@ -679,11 +655,6 @@
                 <w:rtl w:val="0"/>
               </w:rPr>
               <w:t xml:space="preserve">Hired for an urgent, 2-month contract to build 2 web apps quickly for a major university's IT department.</w:t>
-            </w:r>
-            <w:r>
-              <w:rPr>
-                <w:rtl w:val="0"/>
-              </w:rPr>
             </w:r>
           </w:p>
           <w:p>
@@ -1078,7 +1049,9 @@
           <w:p>
             <w:pPr>
               <w:pStyle w:val="Heading2"/>
-              <w:rPr/>
+              <w:rPr>
+                <w:rFonts w:ascii="Arial" w:cs="Arial" w:eastAsia="Arial" w:hAnsi="Arial"/>
+              </w:rPr>
             </w:pPr>
             <w:bookmarkStart w:colFirst="0" w:colLast="0" w:name="_heading=h.1y810tw" w:id="20"/>
             <w:bookmarkEnd w:id="20"/>
@@ -1441,7 +1414,6 @@
               <w:ind w:left="720" w:hanging="360"/>
               <w:rPr>
                 <w:rFonts w:ascii="Arial" w:cs="Arial" w:eastAsia="Arial" w:hAnsi="Arial"/>
-                <w:u w:val="none"/>
               </w:rPr>
             </w:pPr>
             <w:r>
@@ -1475,7 +1447,6 @@
               <w:ind w:left="720" w:hanging="360"/>
               <w:rPr>
                 <w:rFonts w:ascii="Arial" w:cs="Arial" w:eastAsia="Arial" w:hAnsi="Arial"/>
-                <w:u w:val="none"/>
               </w:rPr>
             </w:pPr>
             <w:r>
@@ -1578,7 +1549,6 @@
               <w:ind w:left="720" w:hanging="360"/>
               <w:rPr>
                 <w:rFonts w:ascii="Arial" w:cs="Arial" w:eastAsia="Arial" w:hAnsi="Arial"/>
-                <w:u w:val="none"/>
               </w:rPr>
             </w:pPr>
             <w:r>
@@ -1612,7 +1582,6 @@
               <w:ind w:left="720" w:hanging="360"/>
               <w:rPr>
                 <w:rFonts w:ascii="Arial" w:cs="Arial" w:eastAsia="Arial" w:hAnsi="Arial"/>
-                <w:u w:val="none"/>
               </w:rPr>
             </w:pPr>
             <w:r>
@@ -1676,7 +1645,9 @@
           <w:p>
             <w:pPr>
               <w:spacing w:before="0" w:line="240" w:lineRule="auto"/>
-              <w:rPr/>
+              <w:rPr>
+                <w:rFonts w:ascii="Arial" w:cs="Arial" w:eastAsia="Arial" w:hAnsi="Arial"/>
+              </w:rPr>
             </w:pPr>
             <w:r>
               <w:rPr>
@@ -2049,7 +2020,6 @@
               <w:ind w:left="720" w:hanging="360"/>
               <w:rPr>
                 <w:rFonts w:ascii="Arial" w:cs="Arial" w:eastAsia="Arial" w:hAnsi="Arial"/>
-                <w:u w:val="none"/>
               </w:rPr>
             </w:pPr>
             <w:r>
@@ -2130,7 +2100,6 @@
               <w:ind w:left="720" w:hanging="360"/>
               <w:rPr>
                 <w:rFonts w:ascii="Arial" w:cs="Arial" w:eastAsia="Arial" w:hAnsi="Arial"/>
-                <w:u w:val="none"/>
               </w:rPr>
             </w:pPr>
             <w:r>
@@ -2151,7 +2120,6 @@
               <w:ind w:left="720" w:hanging="360"/>
               <w:rPr>
                 <w:rFonts w:ascii="Arial" w:cs="Arial" w:eastAsia="Arial" w:hAnsi="Arial"/>
-                <w:u w:val="none"/>
               </w:rPr>
             </w:pPr>
             <w:r>
@@ -2172,7 +2140,6 @@
               <w:ind w:left="720" w:hanging="360"/>
               <w:rPr>
                 <w:rFonts w:ascii="Arial" w:cs="Arial" w:eastAsia="Arial" w:hAnsi="Arial"/>
-                <w:u w:val="none"/>
               </w:rPr>
             </w:pPr>
             <w:r>
@@ -2404,7 +2371,9 @@
           <w:between w:space="0" w:sz="0" w:val="nil"/>
         </w:pBdr>
         <w:shd w:fill="auto" w:val="clear"/>
-        <w:rPr/>
+        <w:rPr>
+          <w:rFonts w:ascii="Arial" w:cs="Arial" w:eastAsia="Arial" w:hAnsi="Arial"/>
+        </w:rPr>
       </w:pPr>
       <w:r>
         <w:rPr>
@@ -3780,7 +3749,7 @@
 
 <file path=customXML/item1.xml><?xml version="1.0" encoding="utf-8"?>
 <go:gDocsCustomXmlDataStorage xmlns:go="http://customooxmlschemas.google.com/" xmlns:r="http://schemas.openxmlformats.org/officeDocument/2006/relationships" uri="GoogleDocsCustomDataVersion1">
-  <go:docsCustomData xmlns:go="http://customooxmlschemas.google.com/" roundtripDataSignature="AMtx7mhq5xOWaNgk7mYbfO9UJHl0vcDlwQ==">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</go:docsCustomData>
+  <go:docsCustomData xmlns:go="http://customooxmlschemas.google.com/" roundtripDataSignature="AMtx7mhVfkW5Y1CaH0bPwt2/lmXPfbwq5A==">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</go:docsCustomData>
 </go:gDocsCustomXmlDataStorage>
 </file>
 

</xml_diff>

<commit_message>
Update resume, + skills, and sort badges by color.
</commit_message>
<xml_diff>
--- a/public/assets/Frontend Developer Resume - Preston Nalls.docx
+++ b/public/assets/Frontend Developer Resume - Preston Nalls.docx
@@ -1920,7 +1920,7 @@
                 <w:b w:val="1"/>
                 <w:rtl w:val="0"/>
               </w:rPr>
-              <w:t xml:space="preserve">CI / PRODUCTIVITY TOOLS</w:t>
+              <w:t xml:space="preserve">BACKEND / CLOUD / PRODUCTIVITY</w:t>
             </w:r>
           </w:p>
           <w:p>
@@ -1948,7 +1948,7 @@
                 <w:rFonts w:ascii="Arial" w:cs="Arial" w:eastAsia="Arial" w:hAnsi="Arial"/>
                 <w:rtl w:val="0"/>
               </w:rPr>
-              <w:t xml:space="preserve">Advanced Git, Advanced Markdown / MDX, Jira, Bitbucket, GitHub, GitHub Pages, GitHub Actions </w:t>
+              <w:t xml:space="preserve">Node.js, Express, Mongoose, MongoDB, MERN, Azure, Docker, Advanced Git, Advanced Markdown / MDX, Jira, Bitbucket, GitHub, GitHub Pages, GitHub Actions </w:t>
             </w:r>
           </w:p>
           <w:p>
@@ -3749,7 +3749,7 @@
 
 <file path=customXML/item1.xml><?xml version="1.0" encoding="utf-8"?>
 <go:gDocsCustomXmlDataStorage xmlns:go="http://customooxmlschemas.google.com/" xmlns:r="http://schemas.openxmlformats.org/officeDocument/2006/relationships" uri="GoogleDocsCustomDataVersion1">
-  <go:docsCustomData xmlns:go="http://customooxmlschemas.google.com/" roundtripDataSignature="AMtx7mhVfkW5Y1CaH0bPwt2/lmXPfbwq5A==">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</go:docsCustomData>
+  <go:docsCustomData xmlns:go="http://customooxmlschemas.google.com/" roundtripDataSignature="AMtx7mhVfkW5Y1CaH0bPwt2/lmXPfbwq5A==">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</go:docsCustomData>
 </go:gDocsCustomXmlDataStorage>
 </file>
 

</xml_diff>